<commit_message>
Commencé les usability reqs
</commit_message>
<xml_diff>
--- a/Annexe/NotesPreliminairesAurelien.docx
+++ b/Annexe/NotesPreliminairesAurelien.docx
@@ -1,6 +1,6 @@
 
 <file path=word/document.xml><?xml version="1.0" encoding="utf-8"?>
-<w:document xmlns:ve="http://schemas.openxmlformats.org/markup-compatibility/2006" xmlns:o="urn:schemas-microsoft-com:office:office" xmlns:r="http://schemas.openxmlformats.org/officeDocument/2006/relationships" xmlns:m="http://schemas.openxmlformats.org/officeDocument/2006/math" xmlns:v="urn:schemas-microsoft-com:vml" xmlns:wp="http://schemas.openxmlformats.org/drawingml/2006/wordprocessingDrawing" xmlns:w10="urn:schemas-microsoft-com:office:word" xmlns:w="http://schemas.openxmlformats.org/wordprocessingml/2006/main" xmlns:wne="http://schemas.microsoft.com/office/word/2006/wordml">
+<w:document xmlns:wpc="http://schemas.microsoft.com/office/word/2010/wordprocessingCanvas" xmlns:mc="http://schemas.openxmlformats.org/markup-compatibility/2006" xmlns:o="urn:schemas-microsoft-com:office:office" xmlns:r="http://schemas.openxmlformats.org/officeDocument/2006/relationships" xmlns:m="http://schemas.openxmlformats.org/officeDocument/2006/math" xmlns:v="urn:schemas-microsoft-com:vml" xmlns:wp14="http://schemas.microsoft.com/office/word/2010/wordprocessingDrawing" xmlns:wp="http://schemas.openxmlformats.org/drawingml/2006/wordprocessingDrawing" xmlns:w10="urn:schemas-microsoft-com:office:word" xmlns:w="http://schemas.openxmlformats.org/wordprocessingml/2006/main" xmlns:w14="http://schemas.microsoft.com/office/word/2010/wordml" xmlns:wpg="http://schemas.microsoft.com/office/word/2010/wordprocessingGroup" xmlns:wpi="http://schemas.microsoft.com/office/word/2010/wordprocessingInk" xmlns:wne="http://schemas.microsoft.com/office/word/2006/wordml" xmlns:wps="http://schemas.microsoft.com/office/word/2010/wordprocessingShape" mc:Ignorable="w14 wp14">
   <w:body>
     <w:p>
       <w:pPr>
@@ -14,21 +14,7 @@
         <w:rPr>
           <w:lang w:val="en-US"/>
         </w:rPr>
-        <w:t xml:space="preserve">UI </w:t>
-      </w:r>
-      <w:proofErr w:type="gramStart"/>
-      <w:r>
-        <w:rPr>
-          <w:lang w:val="en-US"/>
-        </w:rPr>
-        <w:t>Project :</w:t>
-      </w:r>
-      <w:proofErr w:type="gramEnd"/>
-      <w:r>
-        <w:rPr>
-          <w:lang w:val="en-US"/>
-        </w:rPr>
-        <w:t xml:space="preserve"> EOCG Insurance Company</w:t>
+        <w:t>UI Project : EOCG Insurance Company</w:t>
       </w:r>
     </w:p>
     <w:p>
@@ -36,65 +22,29 @@
         <w:pStyle w:val="Titre1"/>
         <w:rPr>
           <w:rFonts w:eastAsia="Times New Roman"/>
-          <w:lang w:eastAsia="fr-BE"/>
+          <w:lang w:val="en-US" w:eastAsia="fr-BE"/>
         </w:rPr>
       </w:pPr>
       <w:r>
         <w:rPr>
           <w:rFonts w:eastAsia="Times New Roman"/>
-          <w:lang w:eastAsia="fr-BE"/>
-        </w:rPr>
-        <w:t>P</w:t>
-      </w:r>
-      <w:r>
-        <w:rPr>
-          <w:rFonts w:eastAsia="Times New Roman"/>
-          <w:lang w:eastAsia="fr-BE"/>
-        </w:rPr>
-        <w:t>reliminary notes</w:t>
-      </w:r>
-      <w:r>
-        <w:rPr>
-          <w:rFonts w:eastAsia="Times New Roman"/>
-          <w:lang w:eastAsia="fr-BE"/>
-        </w:rPr>
-        <w:t>:</w:t>
-      </w:r>
-    </w:p>
-    <w:p>
-      <w:pPr>
-        <w:rPr>
-          <w:lang w:eastAsia="fr-BE"/>
-        </w:rPr>
-      </w:pPr>
-      <w:r>
-        <w:rPr>
-          <w:lang w:eastAsia="fr-BE"/>
-        </w:rPr>
-        <w:t xml:space="preserve">Dynamic web application, claim filling, adapted to the device used: PC, tablet, </w:t>
-      </w:r>
-      <w:proofErr w:type="spellStart"/>
-      <w:r>
-        <w:rPr>
-          <w:lang w:eastAsia="fr-BE"/>
-        </w:rPr>
-        <w:t>smartphone</w:t>
-      </w:r>
-      <w:proofErr w:type="spellEnd"/>
-      <w:r>
-        <w:rPr>
-          <w:lang w:eastAsia="fr-BE"/>
-        </w:rPr>
-        <w:t xml:space="preserve">. Layout adapted to the screen size. Presentation of functionalities changes from a support to another. </w:t>
-      </w:r>
-      <w:proofErr w:type="gramStart"/>
-      <w:r>
-        <w:rPr>
-          <w:lang w:eastAsia="fr-BE"/>
-        </w:rPr>
-        <w:t>Choice between “quick claim filling” and “full claim filling”.</w:t>
-      </w:r>
-      <w:proofErr w:type="gramEnd"/>
+          <w:lang w:val="en-US" w:eastAsia="fr-BE"/>
+        </w:rPr>
+        <w:t>Preliminary notes:</w:t>
+      </w:r>
+    </w:p>
+    <w:p>
+      <w:pPr>
+        <w:rPr>
+          <w:lang w:val="en-US" w:eastAsia="fr-BE"/>
+        </w:rPr>
+      </w:pPr>
+      <w:r>
+        <w:rPr>
+          <w:lang w:val="en-US" w:eastAsia="fr-BE"/>
+        </w:rPr>
+        <w:t>Dynamic web application, claim filling, adapted to the device used: PC, tablet, smartphone. Layout adapted to the screen size. Presentation of functionalities changes from a support to another. Choice between “quick claim filling” and “full claim filling”.</w:t>
+      </w:r>
     </w:p>
     <w:p>
       <w:pPr>
@@ -107,13 +57,20 @@
     <w:p>
       <w:pPr>
         <w:pStyle w:val="Titre1"/>
-      </w:pPr>
-      <w:proofErr w:type="spellStart"/>
-      <w:r>
+        <w:rPr>
+          <w:lang w:val="en-US"/>
+        </w:rPr>
+      </w:pPr>
+      <w:r>
+        <w:rPr>
+          <w:lang w:val="en-US"/>
+        </w:rPr>
         <w:t>Steps</w:t>
       </w:r>
-      <w:proofErr w:type="spellEnd"/>
-      <w:r>
+      <w:r>
+        <w:rPr>
+          <w:lang w:val="en-US"/>
+        </w:rPr>
         <w:t xml:space="preserve"> : </w:t>
       </w:r>
     </w:p>
@@ -125,343 +82,1546 @@
           <w:numId w:val="3"/>
         </w:numPr>
       </w:pPr>
-      <w:proofErr w:type="spellStart"/>
-      <w:r>
-        <w:t>Define</w:t>
-      </w:r>
-      <w:proofErr w:type="spellEnd"/>
-      <w:r>
+      <w:r>
+        <w:t>Define users</w:t>
+      </w:r>
+    </w:p>
+    <w:p>
+      <w:pPr>
+        <w:pStyle w:val="Titre3"/>
+      </w:pPr>
+      <w:r>
+        <w:t>User characteristics</w:t>
+      </w:r>
+    </w:p>
+    <w:p>
+      <w:pPr>
+        <w:pStyle w:val="Paragraphedeliste"/>
+        <w:numPr>
+          <w:ilvl w:val="0"/>
+          <w:numId w:val="4"/>
+        </w:numPr>
+      </w:pPr>
+      <w:r>
+        <w:t>Age</w:t>
+      </w:r>
+      <w:r>
+        <w:t> : 18 +</w:t>
+      </w:r>
+    </w:p>
+    <w:p>
+      <w:pPr>
+        <w:pStyle w:val="Paragraphedeliste"/>
+        <w:numPr>
+          <w:ilvl w:val="0"/>
+          <w:numId w:val="4"/>
+        </w:numPr>
+      </w:pPr>
+      <w:r>
+        <w:t>Sex</w:t>
+      </w:r>
+      <w:r>
+        <w:t> : any.</w:t>
+      </w:r>
+    </w:p>
+    <w:p>
+      <w:pPr>
+        <w:pStyle w:val="Paragraphedeliste"/>
+        <w:numPr>
+          <w:ilvl w:val="0"/>
+          <w:numId w:val="4"/>
+        </w:numPr>
+      </w:pPr>
+      <w:r>
+        <w:t>Culture</w:t>
+      </w:r>
+      <w:r>
+        <w:t> : west-european.</w:t>
+      </w:r>
+    </w:p>
+    <w:p>
+      <w:pPr>
+        <w:pStyle w:val="Paragraphedeliste"/>
+        <w:numPr>
+          <w:ilvl w:val="0"/>
+          <w:numId w:val="4"/>
+        </w:numPr>
+        <w:rPr>
+          <w:lang w:val="en-US"/>
+        </w:rPr>
+      </w:pPr>
+      <w:r>
+        <w:rPr>
+          <w:lang w:val="en-US"/>
+        </w:rPr>
+        <w:t>Education</w:t>
+      </w:r>
+      <w:r>
+        <w:rPr>
+          <w:lang w:val="en-US"/>
+        </w:rPr>
+        <w:t>: reads/writes, basic math skills.</w:t>
+      </w:r>
+    </w:p>
+    <w:p>
+      <w:pPr>
+        <w:pStyle w:val="Paragraphedeliste"/>
+        <w:numPr>
+          <w:ilvl w:val="0"/>
+          <w:numId w:val="4"/>
+        </w:numPr>
+      </w:pPr>
+      <w:r>
+        <w:t>Profession</w:t>
+      </w:r>
+      <w:r>
+        <w:t> : any.</w:t>
+      </w:r>
+    </w:p>
+    <w:p>
+      <w:pPr>
+        <w:pStyle w:val="Paragraphedeliste"/>
+        <w:numPr>
+          <w:ilvl w:val="0"/>
+          <w:numId w:val="4"/>
+        </w:numPr>
+        <w:rPr>
+          <w:lang w:val="en-US"/>
+        </w:rPr>
+      </w:pPr>
+      <w:r>
+        <w:rPr>
+          <w:lang w:val="en-US"/>
+        </w:rPr>
+        <w:t>Knowledge of task</w:t>
+      </w:r>
+      <w:r>
+        <w:rPr>
+          <w:lang w:val="en-US"/>
+        </w:rPr>
+        <w:t>: personal use because we</w:t>
+      </w:r>
+      <w:r>
+        <w:rPr>
+          <w:lang w:val="en-US"/>
+        </w:rPr>
+        <w:t xml:space="preserve"> all need insurance.</w:t>
+      </w:r>
+    </w:p>
+    <w:p>
+      <w:pPr>
+        <w:pStyle w:val="Paragraphedeliste"/>
+        <w:numPr>
+          <w:ilvl w:val="0"/>
+          <w:numId w:val="4"/>
+        </w:numPr>
+        <w:rPr>
+          <w:lang w:val="en-US"/>
+        </w:rPr>
+      </w:pPr>
+      <w:r>
+        <w:rPr>
+          <w:lang w:val="en-US"/>
+        </w:rPr>
+        <w:t>Motivation and attitude towards the system</w:t>
+      </w:r>
+      <w:r>
+        <w:rPr>
+          <w:lang w:val="en-US"/>
+        </w:rPr>
+        <w:t>: important activity needs to succeed.</w:t>
+      </w:r>
+      <w:r>
+        <w:rPr>
+          <w:lang w:val="en-US"/>
+        </w:rPr>
+        <w:t xml:space="preserve"> May be either calm and focused (PC user) either hurried and </w:t>
+      </w:r>
+      <w:r>
+        <w:rPr>
+          <w:rStyle w:val="hps"/>
+          <w:lang w:val="en-US"/>
+        </w:rPr>
+        <w:t>panicked (Tablet, smartphone user).</w:t>
+      </w:r>
+    </w:p>
+    <w:p>
+      <w:pPr>
+        <w:pStyle w:val="Paragraphedeliste"/>
+        <w:numPr>
+          <w:ilvl w:val="0"/>
+          <w:numId w:val="4"/>
+        </w:numPr>
+        <w:rPr>
+          <w:lang w:val="en-US"/>
+        </w:rPr>
+      </w:pPr>
+      <w:r>
+        <w:rPr>
+          <w:lang w:val="en-US"/>
+        </w:rPr>
+        <w:t>Computer/IT experience</w:t>
+      </w:r>
+      <w:r>
+        <w:rPr>
+          <w:lang w:val="en-US"/>
+        </w:rPr>
+        <w:t>: novice.</w:t>
+      </w:r>
+    </w:p>
+    <w:p>
+      <w:pPr>
+        <w:pStyle w:val="Paragraphedeliste"/>
+        <w:numPr>
+          <w:ilvl w:val="0"/>
+          <w:numId w:val="4"/>
+        </w:numPr>
+        <w:rPr>
+          <w:lang w:val="en-US"/>
+        </w:rPr>
+      </w:pPr>
+      <w:r>
+        <w:rPr>
+          <w:lang w:val="en-US"/>
+        </w:rPr>
+        <w:t>Application familiarity</w:t>
+      </w:r>
+      <w:r>
+        <w:rPr>
+          <w:lang w:val="en-US"/>
+        </w:rPr>
+        <w:t>: novice.</w:t>
+      </w:r>
+    </w:p>
+    <w:p>
+      <w:pPr>
+        <w:pStyle w:val="Paragraphedeliste"/>
+        <w:numPr>
+          <w:ilvl w:val="0"/>
+          <w:numId w:val="4"/>
+        </w:numPr>
+        <w:rPr>
+          <w:lang w:val="en-US"/>
+        </w:rPr>
+      </w:pPr>
+      <w:r>
+        <w:rPr>
+          <w:lang w:val="en-US"/>
+        </w:rPr>
+        <w:t>Primary user</w:t>
+      </w:r>
+      <w:r>
+        <w:rPr>
+          <w:lang w:val="en-US"/>
+        </w:rPr>
+        <w:t>: always.</w:t>
+      </w:r>
+    </w:p>
+    <w:p>
+      <w:pPr>
+        <w:pStyle w:val="Paragraphedeliste"/>
+        <w:numPr>
+          <w:ilvl w:val="0"/>
+          <w:numId w:val="4"/>
+        </w:numPr>
+        <w:rPr>
+          <w:lang w:val="en-US"/>
+        </w:rPr>
+      </w:pPr>
+      <w:r>
+        <w:rPr>
+          <w:lang w:val="en-US"/>
+        </w:rPr>
+        <w:t>Secondary user</w:t>
+      </w:r>
+      <w:r>
+        <w:rPr>
+          <w:lang w:val="en-US"/>
+        </w:rPr>
+        <w:t>: none.</w:t>
+      </w:r>
+    </w:p>
+    <w:p>
+      <w:pPr>
+        <w:pStyle w:val="Titre2"/>
+        <w:numPr>
+          <w:ilvl w:val="0"/>
+          <w:numId w:val="3"/>
+        </w:numPr>
+      </w:pPr>
+      <w:r>
+        <w:t>Usability requirements</w:t>
+      </w:r>
+    </w:p>
+    <w:p>
+      <w:r>
+        <w:t>Quick claim filling :</w:t>
+      </w:r>
+    </w:p>
+    <w:p>
+      <w:pPr>
+        <w:pStyle w:val="Paragraphedeliste"/>
+        <w:numPr>
+          <w:ilvl w:val="0"/>
+          <w:numId w:val="6"/>
+        </w:numPr>
+        <w:rPr>
+          <w:lang w:val="en-US"/>
+        </w:rPr>
+      </w:pPr>
+      <w:r>
+        <w:rPr>
+          <w:lang w:val="en-US"/>
+        </w:rPr>
+        <w:t>Users should be able to fill a claim ea</w:t>
+      </w:r>
+      <w:r>
+        <w:rPr>
+          <w:lang w:val="en-US"/>
+        </w:rPr>
+        <w:t>sily on a tablet, the system should provide a very short claim dialog, pre-fill all possible fields (gps location, timestamp, name and other user informations).</w:t>
+      </w:r>
+    </w:p>
+    <w:p>
+      <w:pPr>
+        <w:pStyle w:val="Paragraphedeliste"/>
+        <w:numPr>
+          <w:ilvl w:val="0"/>
+          <w:numId w:val="6"/>
+        </w:numPr>
+        <w:rPr>
+          <w:lang w:val="en-US"/>
+        </w:rPr>
+      </w:pPr>
+      <w:r>
+        <w:rPr>
+          <w:lang w:val="en-US"/>
+        </w:rPr>
+        <w:t>Motivation : Task must succeed, important activity</w:t>
+      </w:r>
+    </w:p>
+    <w:p>
+      <w:pPr>
+        <w:pStyle w:val="Paragraphedeliste"/>
+        <w:numPr>
+          <w:ilvl w:val="0"/>
+          <w:numId w:val="6"/>
+        </w:numPr>
+        <w:rPr>
+          <w:lang w:val="en-US"/>
+        </w:rPr>
+      </w:pPr>
+      <w:r>
+        <w:rPr>
+          <w:lang w:val="en-US"/>
+        </w:rPr>
+        <w:t>User Classes : ALL</w:t>
+      </w:r>
+    </w:p>
+    <w:p>
+      <w:pPr>
+        <w:pStyle w:val="Paragraphedeliste"/>
+        <w:numPr>
+          <w:ilvl w:val="0"/>
+          <w:numId w:val="6"/>
+        </w:numPr>
+        <w:rPr>
+          <w:lang w:val="en-US"/>
+        </w:rPr>
+      </w:pPr>
+      <w:r>
+        <w:rPr>
+          <w:lang w:val="en-US"/>
+        </w:rPr>
+        <w:t>Measuring Concept : Time taken to fill a quick claim + activity success</w:t>
+      </w:r>
+    </w:p>
+    <w:p>
+      <w:pPr>
+        <w:pStyle w:val="Paragraphedeliste"/>
+        <w:numPr>
+          <w:ilvl w:val="0"/>
+          <w:numId w:val="6"/>
+        </w:numPr>
+        <w:rPr>
+          <w:lang w:val="en-US"/>
+        </w:rPr>
+      </w:pPr>
+      <w:r>
+        <w:rPr>
+          <w:lang w:val="en-US"/>
+        </w:rPr>
+        <w:t>Measuring Method : The claiming process should be as fast as possible, and the claim must be saved</w:t>
+      </w:r>
+    </w:p>
+    <w:p>
+      <w:pPr>
+        <w:rPr>
+          <w:lang w:val="en-US"/>
+        </w:rPr>
+      </w:pPr>
+      <w:r>
+        <w:rPr>
+          <w:lang w:val="en-US"/>
+        </w:rPr>
+        <w:t>Full claim filling :</w:t>
+      </w:r>
+    </w:p>
+    <w:p>
+      <w:pPr>
+        <w:pStyle w:val="Paragraphedeliste"/>
+        <w:numPr>
+          <w:ilvl w:val="0"/>
+          <w:numId w:val="6"/>
+        </w:numPr>
+        <w:rPr>
+          <w:lang w:val="en-US"/>
+        </w:rPr>
+      </w:pPr>
+      <w:r>
+        <w:rPr>
+          <w:lang w:val="en-US"/>
+        </w:rPr>
+        <w:t xml:space="preserve">Users should be able to fill a full claim, allowing them to edit all possible fields, while the system should still pre-fill as much fields as possible (gps location, timestamp, name and </w:t>
+      </w:r>
+      <w:r>
+        <w:rPr>
+          <w:lang w:val="en-US"/>
+        </w:rPr>
+        <w:lastRenderedPageBreak/>
+        <w:t>other user informations). If he is using a tablet/phone, the user will be asked to take pictures of the problem.</w:t>
+      </w:r>
+    </w:p>
+    <w:p>
+      <w:pPr>
+        <w:pStyle w:val="Paragraphedeliste"/>
+        <w:numPr>
+          <w:ilvl w:val="0"/>
+          <w:numId w:val="6"/>
+        </w:numPr>
+        <w:rPr>
+          <w:lang w:val="en-US"/>
+        </w:rPr>
+      </w:pPr>
+      <w:r>
+        <w:rPr>
+          <w:lang w:val="en-US"/>
+        </w:rPr>
+        <w:t>Motivation : Task must succeed, important activity</w:t>
+      </w:r>
+    </w:p>
+    <w:p>
+      <w:pPr>
+        <w:pStyle w:val="Paragraphedeliste"/>
+        <w:numPr>
+          <w:ilvl w:val="0"/>
+          <w:numId w:val="6"/>
+        </w:numPr>
+        <w:rPr>
+          <w:lang w:val="en-US"/>
+        </w:rPr>
+      </w:pPr>
+      <w:r>
+        <w:rPr>
+          <w:lang w:val="en-US"/>
+        </w:rPr>
+        <w:t>User Classes : ALL</w:t>
+      </w:r>
+    </w:p>
+    <w:p>
+      <w:pPr>
+        <w:pStyle w:val="Paragraphedeliste"/>
+        <w:numPr>
+          <w:ilvl w:val="0"/>
+          <w:numId w:val="6"/>
+        </w:numPr>
+        <w:rPr>
+          <w:lang w:val="en-US"/>
+        </w:rPr>
+      </w:pPr>
+      <w:r>
+        <w:rPr>
+          <w:lang w:val="en-US"/>
+        </w:rPr>
+        <w:t>Measuring Concept : C</w:t>
+      </w:r>
+      <w:r>
+        <w:rPr>
+          <w:lang w:val="en-US"/>
+        </w:rPr>
+        <w:t>orrectness and precision</w:t>
+      </w:r>
+      <w:r>
+        <w:rPr>
+          <w:lang w:val="en-US"/>
+        </w:rPr>
+        <w:t xml:space="preserve"> of the claim / Time taken to fill a claim</w:t>
+      </w:r>
+    </w:p>
+    <w:p>
+      <w:pPr>
+        <w:pStyle w:val="Paragraphedeliste"/>
+        <w:numPr>
+          <w:ilvl w:val="0"/>
+          <w:numId w:val="6"/>
+        </w:numPr>
+        <w:rPr>
+          <w:lang w:val="en-US"/>
+        </w:rPr>
+      </w:pPr>
+      <w:r>
+        <w:rPr>
+          <w:lang w:val="en-US"/>
+        </w:rPr>
+        <w:t>Measuring Method : The precision/time ratio</w:t>
+      </w:r>
+    </w:p>
+    <w:p>
+      <w:pPr>
+        <w:rPr>
+          <w:lang w:val="en-US"/>
+        </w:rPr>
+      </w:pPr>
+      <w:r>
+        <w:rPr>
+          <w:lang w:val="en-US"/>
+        </w:rPr>
+        <w:t>Claim saving :</w:t>
+      </w:r>
+    </w:p>
+    <w:p>
+      <w:pPr>
+        <w:pStyle w:val="Paragraphedeliste"/>
+        <w:numPr>
+          <w:ilvl w:val="0"/>
+          <w:numId w:val="6"/>
+        </w:numPr>
+        <w:rPr>
+          <w:lang w:val="en-US"/>
+        </w:rPr>
+      </w:pPr>
+      <w:r>
+        <w:rPr>
+          <w:lang w:val="en-US"/>
+        </w:rPr>
+        <w:t>Users should be able to save a claim, in order to review it and access it later.</w:t>
+      </w:r>
+    </w:p>
+    <w:p>
+      <w:pPr>
+        <w:pStyle w:val="Paragraphedeliste"/>
+        <w:numPr>
+          <w:ilvl w:val="0"/>
+          <w:numId w:val="6"/>
+        </w:numPr>
+        <w:rPr>
+          <w:lang w:val="en-US"/>
+        </w:rPr>
+      </w:pPr>
+      <w:r>
+        <w:rPr>
+          <w:lang w:val="en-US"/>
+        </w:rPr>
+        <w:t>Motivation : Task must succeed, important activity</w:t>
+      </w:r>
+    </w:p>
+    <w:p>
+      <w:pPr>
+        <w:pStyle w:val="Paragraphedeliste"/>
+        <w:numPr>
+          <w:ilvl w:val="0"/>
+          <w:numId w:val="6"/>
+        </w:numPr>
+        <w:rPr>
+          <w:lang w:val="en-US"/>
+        </w:rPr>
+      </w:pPr>
+      <w:r>
+        <w:rPr>
+          <w:lang w:val="en-US"/>
+        </w:rPr>
+        <w:t>User Classes : ALL</w:t>
+      </w:r>
+    </w:p>
+    <w:p>
+      <w:pPr>
+        <w:pStyle w:val="Paragraphedeliste"/>
+        <w:numPr>
+          <w:ilvl w:val="0"/>
+          <w:numId w:val="6"/>
+        </w:numPr>
+        <w:rPr>
+          <w:lang w:val="en-US"/>
+        </w:rPr>
+      </w:pPr>
+      <w:r>
+        <w:rPr>
+          <w:lang w:val="en-US"/>
+        </w:rPr>
+        <w:t xml:space="preserve">Measuring Concept : </w:t>
+      </w:r>
+      <w:r>
+        <w:rPr>
+          <w:lang w:val="en-US"/>
+        </w:rPr>
+        <w:t>The time to find the save/load button ?</w:t>
+      </w:r>
+    </w:p>
+    <w:p>
+      <w:pPr>
+        <w:pStyle w:val="Paragraphedeliste"/>
+        <w:numPr>
+          <w:ilvl w:val="0"/>
+          <w:numId w:val="6"/>
+        </w:numPr>
+        <w:rPr>
+          <w:lang w:val="en-US"/>
+        </w:rPr>
+      </w:pPr>
+      <w:r>
+        <w:rPr>
+          <w:lang w:val="en-US"/>
+        </w:rPr>
+        <w:t xml:space="preserve">Measuring Method : </w:t>
+      </w:r>
+      <w:r>
+        <w:rPr>
+          <w:lang w:val="en-US"/>
+        </w:rPr>
+        <w:t>The faster, the better.</w:t>
+      </w:r>
+    </w:p>
+    <w:p>
+      <w:pPr>
+        <w:rPr>
+          <w:lang w:val="en-US"/>
+        </w:rPr>
+      </w:pPr>
+      <w:r>
+        <w:rPr>
+          <w:lang w:val="en-US"/>
+        </w:rPr>
+        <w:t>Informations :</w:t>
+      </w:r>
+    </w:p>
+    <w:p>
+      <w:pPr>
+        <w:pStyle w:val="Paragraphedeliste"/>
+        <w:numPr>
+          <w:ilvl w:val="0"/>
+          <w:numId w:val="6"/>
+        </w:numPr>
+        <w:rPr>
+          <w:lang w:val="en-US"/>
+        </w:rPr>
+      </w:pPr>
+      <w:r>
+        <w:rPr>
+          <w:lang w:val="en-US"/>
+        </w:rPr>
+        <w:t>Users should be able to retrieve general information about the company and offered insurances.</w:t>
+      </w:r>
+    </w:p>
+    <w:p>
+      <w:pPr>
+        <w:pStyle w:val="Paragraphedeliste"/>
+        <w:numPr>
+          <w:ilvl w:val="0"/>
+          <w:numId w:val="6"/>
+        </w:numPr>
+        <w:rPr>
+          <w:lang w:val="en-US"/>
+        </w:rPr>
+      </w:pPr>
+      <w:r>
+        <w:rPr>
+          <w:lang w:val="en-US"/>
+        </w:rPr>
+        <w:t>Motivation : Task must succeed, important activity</w:t>
+      </w:r>
+    </w:p>
+    <w:p>
+      <w:pPr>
+        <w:pStyle w:val="Paragraphedeliste"/>
+        <w:numPr>
+          <w:ilvl w:val="0"/>
+          <w:numId w:val="6"/>
+        </w:numPr>
+        <w:rPr>
+          <w:lang w:val="en-US"/>
+        </w:rPr>
+      </w:pPr>
+      <w:r>
+        <w:rPr>
+          <w:lang w:val="en-US"/>
+        </w:rPr>
+        <w:t>User Classes : ALL</w:t>
+      </w:r>
+    </w:p>
+    <w:p>
+      <w:pPr>
+        <w:pStyle w:val="Paragraphedeliste"/>
+        <w:numPr>
+          <w:ilvl w:val="0"/>
+          <w:numId w:val="6"/>
+        </w:numPr>
+        <w:rPr>
+          <w:lang w:val="en-US"/>
+        </w:rPr>
+      </w:pPr>
+      <w:r>
+        <w:rPr>
+          <w:lang w:val="en-US"/>
+        </w:rPr>
+        <w:t xml:space="preserve">Measuring Concept : The time to find the </w:t>
+      </w:r>
+      <w:r>
+        <w:rPr>
+          <w:lang w:val="en-US"/>
+        </w:rPr>
+        <w:t>correct information</w:t>
+      </w:r>
+      <w:r>
+        <w:rPr>
+          <w:lang w:val="en-US"/>
+        </w:rPr>
+        <w:t xml:space="preserve"> ?</w:t>
+      </w:r>
+    </w:p>
+    <w:p>
+      <w:pPr>
+        <w:pStyle w:val="Paragraphedeliste"/>
+        <w:numPr>
+          <w:ilvl w:val="0"/>
+          <w:numId w:val="6"/>
+        </w:numPr>
+        <w:rPr>
+          <w:lang w:val="en-US"/>
+        </w:rPr>
+      </w:pPr>
+      <w:r>
+        <w:rPr>
+          <w:lang w:val="en-US"/>
+        </w:rPr>
+        <w:t>Measuring Method : The faster, the better.</w:t>
+      </w:r>
+    </w:p>
+    <w:p>
+      <w:pPr>
+        <w:rPr>
+          <w:lang w:val="en-US"/>
+        </w:rPr>
+      </w:pPr>
+      <w:r>
+        <w:rPr>
+          <w:lang w:val="en-US"/>
+        </w:rPr>
+        <w:t>Quick login :</w:t>
+      </w:r>
+    </w:p>
+    <w:p>
+      <w:pPr>
+        <w:pStyle w:val="Paragraphedeliste"/>
+        <w:numPr>
+          <w:ilvl w:val="0"/>
+          <w:numId w:val="6"/>
+        </w:numPr>
+        <w:rPr>
+          <w:lang w:val="en-US"/>
+        </w:rPr>
+      </w:pPr>
+      <w:r>
+        <w:rPr>
+          <w:lang w:val="en-US"/>
+        </w:rPr>
+        <w:t>Users are identified with a login and a password, but an auto-login must also exist, in order to let the clients use the application efficiently, while in a hurry.</w:t>
+      </w:r>
+    </w:p>
+    <w:p>
+      <w:pPr>
+        <w:pStyle w:val="Paragraphedeliste"/>
+        <w:numPr>
+          <w:ilvl w:val="0"/>
+          <w:numId w:val="6"/>
+        </w:numPr>
+        <w:rPr>
+          <w:lang w:val="en-US"/>
+        </w:rPr>
+      </w:pPr>
+      <w:r>
+        <w:rPr>
+          <w:lang w:val="en-US"/>
+        </w:rPr>
+        <w:t>Motivation : Task must succeed, important activity</w:t>
+      </w:r>
+    </w:p>
+    <w:p>
+      <w:pPr>
+        <w:pStyle w:val="Paragraphedeliste"/>
+        <w:numPr>
+          <w:ilvl w:val="0"/>
+          <w:numId w:val="6"/>
+        </w:numPr>
+        <w:rPr>
+          <w:lang w:val="en-US"/>
+        </w:rPr>
+      </w:pPr>
+      <w:r>
+        <w:rPr>
+          <w:lang w:val="en-US"/>
+        </w:rPr>
+        <w:t>User Classes : ALL</w:t>
+      </w:r>
+    </w:p>
+    <w:p>
+      <w:pPr>
+        <w:pStyle w:val="Paragraphedeliste"/>
+        <w:numPr>
+          <w:ilvl w:val="0"/>
+          <w:numId w:val="6"/>
+        </w:numPr>
+        <w:rPr>
+          <w:lang w:val="en-US"/>
+        </w:rPr>
+      </w:pPr>
+      <w:r>
+        <w:rPr>
+          <w:lang w:val="en-US"/>
+        </w:rPr>
+        <w:t>Measuring Concept :</w:t>
+      </w:r>
+      <w:r>
+        <w:rPr>
+          <w:lang w:val="en-US"/>
+        </w:rPr>
         <w:t xml:space="preserve"> </w:t>
       </w:r>
-      <w:proofErr w:type="spellStart"/>
-      <w:r>
-        <w:t>users</w:t>
-      </w:r>
-      <w:proofErr w:type="spellEnd"/>
-    </w:p>
-    <w:p>
-      <w:pPr>
-        <w:pStyle w:val="Titre3"/>
-      </w:pPr>
-      <w:r>
-        <w:t xml:space="preserve">User </w:t>
-      </w:r>
-      <w:proofErr w:type="spellStart"/>
-      <w:r>
-        <w:t>characteristics</w:t>
-      </w:r>
-      <w:proofErr w:type="spellEnd"/>
-    </w:p>
-    <w:p>
-      <w:pPr>
-        <w:pStyle w:val="Paragraphedeliste"/>
-        <w:numPr>
-          <w:ilvl w:val="0"/>
-          <w:numId w:val="4"/>
-        </w:numPr>
-      </w:pPr>
-      <w:r>
-        <w:t>Age</w:t>
-      </w:r>
-      <w:r>
-        <w:t> : 18 +</w:t>
-      </w:r>
-    </w:p>
-    <w:p>
-      <w:pPr>
-        <w:pStyle w:val="Paragraphedeliste"/>
-        <w:numPr>
-          <w:ilvl w:val="0"/>
-          <w:numId w:val="4"/>
-        </w:numPr>
-      </w:pPr>
-      <w:proofErr w:type="spellStart"/>
-      <w:r>
-        <w:t>Sex</w:t>
-      </w:r>
-      <w:proofErr w:type="spellEnd"/>
-      <w:r>
-        <w:t xml:space="preserve"> : </w:t>
-      </w:r>
-      <w:proofErr w:type="spellStart"/>
-      <w:r>
-        <w:t>any</w:t>
-      </w:r>
-      <w:proofErr w:type="spellEnd"/>
-      <w:r>
-        <w:t>.</w:t>
-      </w:r>
-    </w:p>
-    <w:p>
-      <w:pPr>
-        <w:pStyle w:val="Paragraphedeliste"/>
-        <w:numPr>
-          <w:ilvl w:val="0"/>
-          <w:numId w:val="4"/>
-        </w:numPr>
-      </w:pPr>
-      <w:r>
-        <w:t>Culture</w:t>
-      </w:r>
-      <w:r>
-        <w:t xml:space="preserve"> : </w:t>
-      </w:r>
-      <w:proofErr w:type="spellStart"/>
-      <w:r>
-        <w:t>west</w:t>
-      </w:r>
-      <w:proofErr w:type="spellEnd"/>
-      <w:r>
-        <w:t>-</w:t>
-      </w:r>
-      <w:proofErr w:type="spellStart"/>
-      <w:r>
-        <w:t>european</w:t>
-      </w:r>
-      <w:proofErr w:type="spellEnd"/>
-      <w:r>
-        <w:t>.</w:t>
-      </w:r>
-    </w:p>
-    <w:p>
-      <w:pPr>
-        <w:pStyle w:val="Paragraphedeliste"/>
-        <w:numPr>
-          <w:ilvl w:val="0"/>
-          <w:numId w:val="4"/>
-        </w:numPr>
-        <w:rPr>
-          <w:lang w:val="en-US"/>
-        </w:rPr>
-      </w:pPr>
-      <w:r>
-        <w:rPr>
-          <w:lang w:val="en-US"/>
-        </w:rPr>
-        <w:t>Education</w:t>
-      </w:r>
-      <w:r>
-        <w:rPr>
-          <w:lang w:val="en-US"/>
-        </w:rPr>
-        <w:t>: reads/writes, basic math skills.</w:t>
-      </w:r>
-    </w:p>
-    <w:p>
-      <w:pPr>
-        <w:pStyle w:val="Paragraphedeliste"/>
-        <w:numPr>
-          <w:ilvl w:val="0"/>
-          <w:numId w:val="4"/>
-        </w:numPr>
-      </w:pPr>
-      <w:r>
-        <w:t>Profession</w:t>
-      </w:r>
-      <w:r>
-        <w:t xml:space="preserve"> : </w:t>
-      </w:r>
-      <w:proofErr w:type="spellStart"/>
-      <w:r>
-        <w:t>any</w:t>
-      </w:r>
-      <w:proofErr w:type="spellEnd"/>
-      <w:r>
-        <w:t>.</w:t>
-      </w:r>
-    </w:p>
-    <w:p>
-      <w:pPr>
-        <w:pStyle w:val="Paragraphedeliste"/>
-        <w:numPr>
-          <w:ilvl w:val="0"/>
-          <w:numId w:val="4"/>
-        </w:numPr>
-        <w:rPr>
-          <w:lang w:val="en-US"/>
-        </w:rPr>
-      </w:pPr>
-      <w:r>
-        <w:rPr>
-          <w:lang w:val="en-US"/>
-        </w:rPr>
-        <w:t>Knowledge of task</w:t>
-      </w:r>
-      <w:r>
-        <w:rPr>
-          <w:lang w:val="en-US"/>
-        </w:rPr>
-        <w:t>: personal use because we</w:t>
-      </w:r>
-      <w:r>
-        <w:rPr>
-          <w:lang w:val="en-US"/>
-        </w:rPr>
-        <w:t xml:space="preserve"> all need insurance.</w:t>
-      </w:r>
-    </w:p>
-    <w:p>
-      <w:pPr>
-        <w:pStyle w:val="Paragraphedeliste"/>
-        <w:numPr>
-          <w:ilvl w:val="0"/>
-          <w:numId w:val="4"/>
-        </w:numPr>
-        <w:rPr>
-          <w:lang w:val="en-US"/>
-        </w:rPr>
-      </w:pPr>
-      <w:r>
-        <w:rPr>
-          <w:lang w:val="en-US"/>
-        </w:rPr>
-        <w:t>Motivation and attitude towards the system</w:t>
-      </w:r>
-      <w:r>
-        <w:rPr>
-          <w:lang w:val="en-US"/>
-        </w:rPr>
-        <w:t>: important activity needs to succeed.</w:t>
-      </w:r>
-      <w:r>
-        <w:rPr>
-          <w:lang w:val="en-US"/>
-        </w:rPr>
-        <w:t xml:space="preserve"> May be </w:t>
-      </w:r>
-      <w:proofErr w:type="gramStart"/>
-      <w:r>
-        <w:rPr>
-          <w:lang w:val="en-US"/>
-        </w:rPr>
-        <w:t>either calm and</w:t>
-      </w:r>
-      <w:proofErr w:type="gramEnd"/>
-      <w:r>
-        <w:rPr>
-          <w:lang w:val="en-US"/>
-        </w:rPr>
-        <w:t xml:space="preserve"> focused (PC user) either hurried and </w:t>
-      </w:r>
-      <w:r>
-        <w:rPr>
-          <w:rStyle w:val="hps"/>
-          <w:lang/>
-        </w:rPr>
-        <w:t xml:space="preserve">panicked (Tablet, </w:t>
-      </w:r>
-      <w:proofErr w:type="spellStart"/>
-      <w:r>
-        <w:rPr>
-          <w:rStyle w:val="hps"/>
-          <w:lang/>
-        </w:rPr>
-        <w:t>smartphone</w:t>
-      </w:r>
-      <w:proofErr w:type="spellEnd"/>
-      <w:r>
-        <w:rPr>
-          <w:rStyle w:val="hps"/>
-          <w:lang/>
-        </w:rPr>
-        <w:t xml:space="preserve"> user).</w:t>
-      </w:r>
-    </w:p>
-    <w:p>
-      <w:pPr>
-        <w:pStyle w:val="Paragraphedeliste"/>
-        <w:numPr>
-          <w:ilvl w:val="0"/>
-          <w:numId w:val="4"/>
-        </w:numPr>
-        <w:rPr>
-          <w:lang w:val="en-US"/>
-        </w:rPr>
-      </w:pPr>
-      <w:r>
-        <w:rPr>
-          <w:lang w:val="en-US"/>
-        </w:rPr>
-        <w:t>Computer/IT experience</w:t>
-      </w:r>
-      <w:r>
-        <w:rPr>
-          <w:lang w:val="en-US"/>
-        </w:rPr>
-        <w:t>: novice.</w:t>
-      </w:r>
-    </w:p>
-    <w:p>
-      <w:pPr>
-        <w:pStyle w:val="Paragraphedeliste"/>
-        <w:numPr>
-          <w:ilvl w:val="0"/>
-          <w:numId w:val="4"/>
-        </w:numPr>
-        <w:rPr>
-          <w:lang w:val="en-US"/>
-        </w:rPr>
-      </w:pPr>
-      <w:r>
-        <w:rPr>
-          <w:lang w:val="en-US"/>
-        </w:rPr>
-        <w:t>Application familiarity</w:t>
-      </w:r>
-      <w:r>
-        <w:rPr>
-          <w:lang w:val="en-US"/>
-        </w:rPr>
-        <w:t>: novice.</w:t>
-      </w:r>
-    </w:p>
-    <w:p>
-      <w:pPr>
-        <w:pStyle w:val="Paragraphedeliste"/>
-        <w:numPr>
-          <w:ilvl w:val="0"/>
-          <w:numId w:val="4"/>
-        </w:numPr>
-        <w:rPr>
-          <w:lang w:val="en-US"/>
-        </w:rPr>
-      </w:pPr>
-      <w:r>
-        <w:rPr>
-          <w:lang w:val="en-US"/>
-        </w:rPr>
-        <w:t>Primary user</w:t>
-      </w:r>
-      <w:r>
-        <w:rPr>
-          <w:lang w:val="en-US"/>
-        </w:rPr>
-        <w:t>: always.</w:t>
-      </w:r>
-    </w:p>
-    <w:p>
-      <w:pPr>
-        <w:pStyle w:val="Paragraphedeliste"/>
-        <w:numPr>
-          <w:ilvl w:val="0"/>
-          <w:numId w:val="4"/>
-        </w:numPr>
-        <w:rPr>
-          <w:lang w:val="en-US"/>
-        </w:rPr>
-      </w:pPr>
-      <w:r>
-        <w:rPr>
-          <w:lang w:val="en-US"/>
-        </w:rPr>
-        <w:t>Secondary user</w:t>
-      </w:r>
-      <w:r>
-        <w:rPr>
-          <w:lang w:val="en-US"/>
-        </w:rPr>
-        <w:t>: none.</w:t>
-      </w:r>
+    </w:p>
+    <w:p>
+      <w:pPr>
+        <w:pStyle w:val="Paragraphedeliste"/>
+        <w:numPr>
+          <w:ilvl w:val="0"/>
+          <w:numId w:val="6"/>
+        </w:numPr>
+        <w:rPr>
+          <w:lang w:val="en-US"/>
+        </w:rPr>
+      </w:pPr>
+      <w:r>
+        <w:rPr>
+          <w:lang w:val="en-US"/>
+        </w:rPr>
+        <w:t xml:space="preserve">Measuring Method : </w:t>
+      </w:r>
+    </w:p>
+    <w:p>
+      <w:pPr>
+        <w:rPr>
+          <w:lang w:val="en-US"/>
+        </w:rPr>
+      </w:pPr>
+      <w:r>
+        <w:rPr>
+          <w:lang w:val="en-US"/>
+        </w:rPr>
+        <w:t>Car accident :</w:t>
+      </w:r>
+    </w:p>
+    <w:p>
+      <w:pPr>
+        <w:pStyle w:val="Paragraphedeliste"/>
+        <w:numPr>
+          <w:ilvl w:val="0"/>
+          <w:numId w:val="6"/>
+        </w:numPr>
+        <w:rPr>
+          <w:lang w:val="en-US"/>
+        </w:rPr>
+      </w:pPr>
+      <w:r>
+        <w:rPr>
+          <w:lang w:val="en-US"/>
+        </w:rPr>
+        <w:t>In case of car accidents, the user will be asked to take pictures, enter coordinates manually, or via gps localization, the license plate of the vehicle (if it cannot be automatically found via the account), and a description.</w:t>
+      </w:r>
+    </w:p>
+    <w:p>
+      <w:pPr>
+        <w:pStyle w:val="Paragraphedeliste"/>
+        <w:numPr>
+          <w:ilvl w:val="0"/>
+          <w:numId w:val="6"/>
+        </w:numPr>
+        <w:rPr>
+          <w:lang w:val="en-US"/>
+        </w:rPr>
+      </w:pPr>
+      <w:r>
+        <w:rPr>
+          <w:lang w:val="en-US"/>
+        </w:rPr>
+        <w:t>Motivation : Task must succeed, important activity</w:t>
+      </w:r>
+    </w:p>
+    <w:p>
+      <w:pPr>
+        <w:pStyle w:val="Paragraphedeliste"/>
+        <w:numPr>
+          <w:ilvl w:val="0"/>
+          <w:numId w:val="6"/>
+        </w:numPr>
+        <w:rPr>
+          <w:lang w:val="en-US"/>
+        </w:rPr>
+      </w:pPr>
+      <w:r>
+        <w:rPr>
+          <w:lang w:val="en-US"/>
+        </w:rPr>
+        <w:t>User Classes : ALL</w:t>
+      </w:r>
+    </w:p>
+    <w:p>
+      <w:pPr>
+        <w:pStyle w:val="Paragraphedeliste"/>
+        <w:numPr>
+          <w:ilvl w:val="0"/>
+          <w:numId w:val="6"/>
+        </w:numPr>
+        <w:rPr>
+          <w:lang w:val="en-US"/>
+        </w:rPr>
+      </w:pPr>
+      <w:r>
+        <w:rPr>
+          <w:lang w:val="en-US"/>
+        </w:rPr>
+        <w:t xml:space="preserve">Measuring Concept : </w:t>
+      </w:r>
+      <w:r>
+        <w:rPr>
+          <w:lang w:val="en-US"/>
+        </w:rPr>
+        <w:t>Ease to find all the options</w:t>
+      </w:r>
+    </w:p>
+    <w:p>
+      <w:pPr>
+        <w:pStyle w:val="Paragraphedeliste"/>
+        <w:numPr>
+          <w:ilvl w:val="0"/>
+          <w:numId w:val="6"/>
+        </w:numPr>
+        <w:rPr>
+          <w:lang w:val="en-US"/>
+        </w:rPr>
+      </w:pPr>
+      <w:r>
+        <w:rPr>
+          <w:lang w:val="en-US"/>
+        </w:rPr>
+        <w:t xml:space="preserve">Measuring Method : </w:t>
+      </w:r>
+      <w:r>
+        <w:rPr>
+          <w:lang w:val="en-US"/>
+        </w:rPr>
+        <w:t>The options must be visible, but they should not bother the user, demanding information he cannot give.</w:t>
+      </w:r>
+    </w:p>
+    <w:p>
+      <w:pPr>
+        <w:rPr>
+          <w:lang w:val="en-US"/>
+        </w:rPr>
+      </w:pPr>
+      <w:r>
+        <w:rPr>
+          <w:lang w:val="en-US"/>
+        </w:rPr>
+        <w:t>Car accident, other than theft :</w:t>
+      </w:r>
+    </w:p>
+    <w:p>
+      <w:pPr>
+        <w:pStyle w:val="Paragraphedeliste"/>
+        <w:numPr>
+          <w:ilvl w:val="0"/>
+          <w:numId w:val="6"/>
+        </w:numPr>
+        <w:rPr>
+          <w:lang w:val="en-US"/>
+        </w:rPr>
+      </w:pPr>
+      <w:r>
+        <w:rPr>
+          <w:lang w:val="en-US"/>
+        </w:rPr>
+        <w:t>The application will ask the user for a sketch or pictures of the scene (select from file, or take from the camera), as well as the towing or repair(preferred) service identification.</w:t>
+      </w:r>
+    </w:p>
+    <w:p>
+      <w:pPr>
+        <w:pStyle w:val="Paragraphedeliste"/>
+        <w:numPr>
+          <w:ilvl w:val="0"/>
+          <w:numId w:val="6"/>
+        </w:numPr>
+        <w:rPr>
+          <w:lang w:val="en-US"/>
+        </w:rPr>
+      </w:pPr>
+      <w:r>
+        <w:rPr>
+          <w:lang w:val="en-US"/>
+        </w:rPr>
+        <w:lastRenderedPageBreak/>
+        <w:t>Motivation : Task must succeed, important activity</w:t>
+      </w:r>
+    </w:p>
+    <w:p>
+      <w:pPr>
+        <w:pStyle w:val="Paragraphedeliste"/>
+        <w:numPr>
+          <w:ilvl w:val="0"/>
+          <w:numId w:val="6"/>
+        </w:numPr>
+        <w:rPr>
+          <w:lang w:val="en-US"/>
+        </w:rPr>
+      </w:pPr>
+      <w:r>
+        <w:rPr>
+          <w:lang w:val="en-US"/>
+        </w:rPr>
+        <w:t>User Classes : ALL</w:t>
+      </w:r>
+    </w:p>
+    <w:p>
+      <w:pPr>
+        <w:pStyle w:val="Paragraphedeliste"/>
+        <w:numPr>
+          <w:ilvl w:val="0"/>
+          <w:numId w:val="6"/>
+        </w:numPr>
+        <w:rPr>
+          <w:lang w:val="en-US"/>
+        </w:rPr>
+      </w:pPr>
+      <w:r>
+        <w:rPr>
+          <w:lang w:val="en-US"/>
+        </w:rPr>
+        <w:t>Measuring Concept : Ease to find all the options</w:t>
+      </w:r>
+    </w:p>
+    <w:p>
+      <w:pPr>
+        <w:pStyle w:val="Paragraphedeliste"/>
+        <w:numPr>
+          <w:ilvl w:val="0"/>
+          <w:numId w:val="6"/>
+        </w:numPr>
+        <w:rPr>
+          <w:lang w:val="en-US"/>
+        </w:rPr>
+      </w:pPr>
+      <w:r>
+        <w:rPr>
+          <w:lang w:val="en-US"/>
+        </w:rPr>
+        <w:t xml:space="preserve">Measuring Method : </w:t>
+      </w:r>
+      <w:r>
+        <w:rPr>
+          <w:lang w:val="en-US"/>
+        </w:rPr>
+        <w:t>The options must be visible, but they should not bother the user, demanding information he cannot give.</w:t>
+      </w:r>
+    </w:p>
+    <w:p>
+      <w:pPr>
+        <w:rPr>
+          <w:lang w:val="en-US"/>
+        </w:rPr>
+      </w:pPr>
+      <w:r>
+        <w:rPr>
+          <w:lang w:val="en-US"/>
+        </w:rPr>
+        <w:t>Claims information for car accidents :</w:t>
+      </w:r>
+    </w:p>
+    <w:p>
+      <w:pPr>
+        <w:pStyle w:val="Paragraphedeliste"/>
+        <w:numPr>
+          <w:ilvl w:val="0"/>
+          <w:numId w:val="6"/>
+        </w:numPr>
+        <w:rPr>
+          <w:lang w:val="en-US"/>
+        </w:rPr>
+      </w:pPr>
+      <w:r>
+        <w:rPr>
+          <w:lang w:val="en-US"/>
+        </w:rPr>
+        <w:t>The user will specify the PV number, and be allowed to upload a copy of it</w:t>
+      </w:r>
+      <w:r>
+        <w:rPr>
+          <w:lang w:val="en-US"/>
+        </w:rPr>
+        <w:t>. It should store information about the persons (role, contact info, injuries, repatriation) / vehicles involved, and be able to show them.</w:t>
+      </w:r>
+    </w:p>
+    <w:p>
+      <w:pPr>
+        <w:pStyle w:val="Paragraphedeliste"/>
+        <w:numPr>
+          <w:ilvl w:val="0"/>
+          <w:numId w:val="6"/>
+        </w:numPr>
+        <w:rPr>
+          <w:lang w:val="en-US"/>
+        </w:rPr>
+      </w:pPr>
+      <w:r>
+        <w:rPr>
+          <w:lang w:val="en-US"/>
+        </w:rPr>
+        <w:t>Motivation : Task must succeed, important activity</w:t>
+      </w:r>
+    </w:p>
+    <w:p>
+      <w:pPr>
+        <w:pStyle w:val="Paragraphedeliste"/>
+        <w:numPr>
+          <w:ilvl w:val="0"/>
+          <w:numId w:val="6"/>
+        </w:numPr>
+        <w:rPr>
+          <w:lang w:val="en-US"/>
+        </w:rPr>
+      </w:pPr>
+      <w:r>
+        <w:rPr>
+          <w:lang w:val="en-US"/>
+        </w:rPr>
+        <w:t>User Classes : ALL</w:t>
+      </w:r>
+    </w:p>
+    <w:p>
+      <w:pPr>
+        <w:pStyle w:val="Paragraphedeliste"/>
+        <w:numPr>
+          <w:ilvl w:val="0"/>
+          <w:numId w:val="6"/>
+        </w:numPr>
+        <w:rPr>
+          <w:lang w:val="en-US"/>
+        </w:rPr>
+      </w:pPr>
+      <w:r>
+        <w:rPr>
+          <w:lang w:val="en-US"/>
+        </w:rPr>
+        <w:t>Measuring Concept : Ease to find all the options</w:t>
+      </w:r>
+    </w:p>
+    <w:p>
+      <w:pPr>
+        <w:pStyle w:val="Paragraphedeliste"/>
+        <w:numPr>
+          <w:ilvl w:val="0"/>
+          <w:numId w:val="6"/>
+        </w:numPr>
+        <w:rPr>
+          <w:lang w:val="en-US"/>
+        </w:rPr>
+      </w:pPr>
+      <w:r>
+        <w:rPr>
+          <w:lang w:val="en-US"/>
+        </w:rPr>
+        <w:t xml:space="preserve">Measuring Method : </w:t>
+      </w:r>
+      <w:r>
+        <w:rPr>
+          <w:lang w:val="en-US"/>
+        </w:rPr>
+        <w:t>The options must be visible, but they should not bother the user, demanding information he cannot give.</w:t>
+      </w:r>
+    </w:p>
+    <w:p>
+      <w:pPr>
+        <w:rPr>
+          <w:lang w:val="en-US"/>
+        </w:rPr>
+      </w:pPr>
+      <w:r>
+        <w:rPr>
+          <w:lang w:val="en-US"/>
+        </w:rPr>
+        <w:t>Home accidents</w:t>
+      </w:r>
+      <w:r>
+        <w:rPr>
+          <w:lang w:val="en-US"/>
+        </w:rPr>
+        <w:t xml:space="preserve"> :</w:t>
+      </w:r>
+    </w:p>
+    <w:p>
+      <w:pPr>
+        <w:pStyle w:val="Paragraphedeliste"/>
+        <w:numPr>
+          <w:ilvl w:val="0"/>
+          <w:numId w:val="6"/>
+        </w:numPr>
+        <w:rPr>
+          <w:lang w:val="en-US"/>
+        </w:rPr>
+      </w:pPr>
+      <w:r>
+        <w:rPr>
+          <w:lang w:val="en-US"/>
+        </w:rPr>
+        <w:t>The user can specifiy his residential coordinates, pictures or description of the damage (from file or phone camera), repair cost estimate, preferred repairing service. If some goods were lost (burglary, natural disaster), he will be able to provide an inventory (description, value, and picture if possible). He will be able to pick from a list of items made beforehand, or create some new. He will also be able to enter the cause of the loss.</w:t>
+      </w:r>
+    </w:p>
+    <w:p>
+      <w:pPr>
+        <w:pStyle w:val="Paragraphedeliste"/>
+        <w:numPr>
+          <w:ilvl w:val="0"/>
+          <w:numId w:val="6"/>
+        </w:numPr>
+        <w:rPr>
+          <w:lang w:val="en-US"/>
+        </w:rPr>
+      </w:pPr>
+      <w:r>
+        <w:rPr>
+          <w:lang w:val="en-US"/>
+        </w:rPr>
+        <w:t>Motivation : Task must succeed, important activity</w:t>
+      </w:r>
+    </w:p>
+    <w:p>
+      <w:pPr>
+        <w:pStyle w:val="Paragraphedeliste"/>
+        <w:numPr>
+          <w:ilvl w:val="0"/>
+          <w:numId w:val="6"/>
+        </w:numPr>
+        <w:rPr>
+          <w:lang w:val="en-US"/>
+        </w:rPr>
+      </w:pPr>
+      <w:r>
+        <w:rPr>
+          <w:lang w:val="en-US"/>
+        </w:rPr>
+        <w:t>User Classes : ALL</w:t>
+      </w:r>
+    </w:p>
+    <w:p>
+      <w:pPr>
+        <w:pStyle w:val="Paragraphedeliste"/>
+        <w:numPr>
+          <w:ilvl w:val="0"/>
+          <w:numId w:val="6"/>
+        </w:numPr>
+        <w:rPr>
+          <w:lang w:val="en-US"/>
+        </w:rPr>
+      </w:pPr>
+      <w:r>
+        <w:rPr>
+          <w:lang w:val="en-US"/>
+        </w:rPr>
+        <w:t>Measuring Concept : Ease to find all the options</w:t>
+      </w:r>
+    </w:p>
+    <w:p>
+      <w:pPr>
+        <w:pStyle w:val="Paragraphedeliste"/>
+        <w:numPr>
+          <w:ilvl w:val="0"/>
+          <w:numId w:val="6"/>
+        </w:numPr>
+        <w:rPr>
+          <w:lang w:val="en-US"/>
+        </w:rPr>
+      </w:pPr>
+      <w:r>
+        <w:rPr>
+          <w:lang w:val="en-US"/>
+        </w:rPr>
+        <w:t xml:space="preserve">Measuring Method : </w:t>
+      </w:r>
+      <w:r>
+        <w:rPr>
+          <w:lang w:val="en-US"/>
+        </w:rPr>
+        <w:t>The options must be visible, but they should not bother the user, demanding information he cannot give.</w:t>
+      </w:r>
+    </w:p>
+    <w:p>
+      <w:pPr>
+        <w:rPr>
+          <w:lang w:val="en-US"/>
+        </w:rPr>
+      </w:pPr>
+      <w:r>
+        <w:rPr>
+          <w:lang w:val="en-US"/>
+        </w:rPr>
+        <w:t>Home inventory :</w:t>
+      </w:r>
+    </w:p>
+    <w:p>
+      <w:pPr>
+        <w:pStyle w:val="Paragraphedeliste"/>
+        <w:numPr>
+          <w:ilvl w:val="0"/>
+          <w:numId w:val="6"/>
+        </w:numPr>
+        <w:rPr>
+          <w:lang w:val="en-US"/>
+        </w:rPr>
+      </w:pPr>
+      <w:r>
+        <w:rPr>
+          <w:lang w:val="en-US"/>
+        </w:rPr>
+        <w:t>The user will be able to store a full inventory of his house on his account, including description, estimated costs and pictures of an item.</w:t>
+      </w:r>
+    </w:p>
+    <w:p>
+      <w:pPr>
+        <w:pStyle w:val="Paragraphedeliste"/>
+        <w:numPr>
+          <w:ilvl w:val="0"/>
+          <w:numId w:val="6"/>
+        </w:numPr>
+        <w:rPr>
+          <w:lang w:val="en-US"/>
+        </w:rPr>
+      </w:pPr>
+      <w:r>
+        <w:rPr>
+          <w:lang w:val="en-US"/>
+        </w:rPr>
+        <w:t xml:space="preserve">Motivation : </w:t>
+      </w:r>
+      <w:r>
+        <w:rPr>
+          <w:lang w:val="en-US"/>
+        </w:rPr>
+        <w:t>User is more relaxed</w:t>
+      </w:r>
+    </w:p>
+    <w:p>
+      <w:pPr>
+        <w:pStyle w:val="Paragraphedeliste"/>
+        <w:numPr>
+          <w:ilvl w:val="0"/>
+          <w:numId w:val="6"/>
+        </w:numPr>
+        <w:rPr>
+          <w:lang w:val="en-US"/>
+        </w:rPr>
+      </w:pPr>
+      <w:r>
+        <w:rPr>
+          <w:lang w:val="en-US"/>
+        </w:rPr>
+        <w:t>User Classes : ALL</w:t>
+      </w:r>
+    </w:p>
+    <w:p>
+      <w:pPr>
+        <w:pStyle w:val="Paragraphedeliste"/>
+        <w:numPr>
+          <w:ilvl w:val="0"/>
+          <w:numId w:val="6"/>
+        </w:numPr>
+        <w:rPr>
+          <w:lang w:val="en-US"/>
+        </w:rPr>
+      </w:pPr>
+      <w:r>
+        <w:rPr>
+          <w:lang w:val="en-US"/>
+        </w:rPr>
+        <w:t xml:space="preserve">Measuring Concept : </w:t>
+      </w:r>
+      <w:r>
+        <w:rPr>
+          <w:lang w:val="en-US"/>
+        </w:rPr>
+        <w:t>Speed at which this can be achieved</w:t>
+      </w:r>
+    </w:p>
+    <w:p>
+      <w:pPr>
+        <w:pStyle w:val="Paragraphedeliste"/>
+        <w:numPr>
+          <w:ilvl w:val="0"/>
+          <w:numId w:val="6"/>
+        </w:numPr>
+        <w:rPr>
+          <w:lang w:val="en-US"/>
+        </w:rPr>
+      </w:pPr>
+      <w:r>
+        <w:rPr>
+          <w:lang w:val="en-US"/>
+        </w:rPr>
+        <w:t xml:space="preserve">Measuring Method : </w:t>
+      </w:r>
+      <w:r>
+        <w:rPr>
+          <w:lang w:val="en-US"/>
+        </w:rPr>
+        <w:t>There shouldn’t be too many forms per item, but they should include all the options.</w:t>
+      </w:r>
+    </w:p>
+    <w:p>
+      <w:pPr>
+        <w:rPr>
+          <w:lang w:val="en-US"/>
+        </w:rPr>
+      </w:pPr>
+      <w:r>
+        <w:rPr>
+          <w:lang w:val="en-US"/>
+        </w:rPr>
+        <w:t>Burglary and theft :</w:t>
+      </w:r>
+    </w:p>
+    <w:p>
+      <w:pPr>
+        <w:pStyle w:val="Paragraphedeliste"/>
+        <w:numPr>
+          <w:ilvl w:val="0"/>
+          <w:numId w:val="6"/>
+        </w:numPr>
+        <w:rPr>
+          <w:lang w:val="en-US"/>
+        </w:rPr>
+      </w:pPr>
+      <w:r>
+        <w:rPr>
+          <w:lang w:val="en-US"/>
+        </w:rPr>
+        <w:t>In case of burglary and theft, the PV number should be given, and a copy should be uploaded.</w:t>
+      </w:r>
+      <w:r>
+        <w:rPr>
+          <w:lang w:val="en-US"/>
+        </w:rPr>
+        <w:t xml:space="preserve"> For other official disaster, the application will require an official statement of the local community.</w:t>
+      </w:r>
+      <w:bookmarkStart w:id="0" w:name="_GoBack"/>
+      <w:bookmarkEnd w:id="0"/>
+    </w:p>
+    <w:p>
+      <w:pPr>
+        <w:pStyle w:val="Paragraphedeliste"/>
+        <w:numPr>
+          <w:ilvl w:val="0"/>
+          <w:numId w:val="6"/>
+        </w:numPr>
+        <w:rPr>
+          <w:lang w:val="en-US"/>
+        </w:rPr>
+      </w:pPr>
+      <w:r>
+        <w:rPr>
+          <w:lang w:val="en-US"/>
+        </w:rPr>
+        <w:t>Motivation : Task must succeed, important activity</w:t>
+      </w:r>
+    </w:p>
+    <w:p>
+      <w:pPr>
+        <w:pStyle w:val="Paragraphedeliste"/>
+        <w:numPr>
+          <w:ilvl w:val="0"/>
+          <w:numId w:val="6"/>
+        </w:numPr>
+        <w:rPr>
+          <w:lang w:val="en-US"/>
+        </w:rPr>
+      </w:pPr>
+      <w:r>
+        <w:rPr>
+          <w:lang w:val="en-US"/>
+        </w:rPr>
+        <w:t>User Classes : ALL</w:t>
+      </w:r>
+    </w:p>
+    <w:p>
+      <w:pPr>
+        <w:pStyle w:val="Paragraphedeliste"/>
+        <w:numPr>
+          <w:ilvl w:val="0"/>
+          <w:numId w:val="6"/>
+        </w:numPr>
+        <w:rPr>
+          <w:lang w:val="en-US"/>
+        </w:rPr>
+      </w:pPr>
+      <w:r>
+        <w:rPr>
+          <w:lang w:val="en-US"/>
+        </w:rPr>
+        <w:t>Measuring Concept : Ease to find all the options</w:t>
+      </w:r>
+    </w:p>
+    <w:p>
+      <w:pPr>
+        <w:pStyle w:val="Paragraphedeliste"/>
+        <w:numPr>
+          <w:ilvl w:val="0"/>
+          <w:numId w:val="6"/>
+        </w:numPr>
+        <w:rPr>
+          <w:lang w:val="en-US"/>
+        </w:rPr>
+      </w:pPr>
+      <w:r>
+        <w:rPr>
+          <w:lang w:val="en-US"/>
+        </w:rPr>
+        <w:lastRenderedPageBreak/>
+        <w:t xml:space="preserve">Measuring Method : </w:t>
+      </w:r>
+      <w:r>
+        <w:rPr>
+          <w:lang w:val="en-US"/>
+        </w:rPr>
+        <w:t>The options must be visible, but they should not bother the user, demanding information he cannot give.</w:t>
+      </w:r>
+    </w:p>
+    <w:p>
+      <w:pPr>
+        <w:rPr>
+          <w:lang w:val="en-US"/>
+        </w:rPr>
+      </w:pPr>
+    </w:p>
+    <w:p>
+      <w:pPr>
+        <w:rPr>
+          <w:lang w:val="en-US"/>
+        </w:rPr>
+      </w:pPr>
     </w:p>
     <w:p>
       <w:pPr>
@@ -470,30 +1630,14 @@
           <w:ilvl w:val="0"/>
           <w:numId w:val="3"/>
         </w:numPr>
-      </w:pPr>
-      <w:proofErr w:type="spellStart"/>
-      <w:r>
-        <w:t>Usability</w:t>
-      </w:r>
-      <w:proofErr w:type="spellEnd"/>
-      <w:r>
-        <w:t xml:space="preserve"> </w:t>
-      </w:r>
-      <w:proofErr w:type="spellStart"/>
-      <w:r>
-        <w:t>requirements</w:t>
-      </w:r>
-      <w:proofErr w:type="spellEnd"/>
-    </w:p>
-    <w:p>
-      <w:pPr>
-        <w:pStyle w:val="Titre2"/>
-        <w:numPr>
-          <w:ilvl w:val="0"/>
-          <w:numId w:val="3"/>
-        </w:numPr>
-      </w:pPr>
-      <w:r>
+        <w:rPr>
+          <w:lang w:val="en-US"/>
+        </w:rPr>
+      </w:pPr>
+      <w:r>
+        <w:rPr>
+          <w:lang w:val="en-US"/>
+        </w:rPr>
         <w:t>User classes</w:t>
       </w:r>
     </w:p>
@@ -610,7 +1754,7 @@
 </file>
 
 <file path=word/numbering.xml><?xml version="1.0" encoding="utf-8"?>
-<w:numbering xmlns:ve="http://schemas.openxmlformats.org/markup-compatibility/2006" xmlns:o="urn:schemas-microsoft-com:office:office" xmlns:r="http://schemas.openxmlformats.org/officeDocument/2006/relationships" xmlns:m="http://schemas.openxmlformats.org/officeDocument/2006/math" xmlns:v="urn:schemas-microsoft-com:vml" xmlns:wp="http://schemas.openxmlformats.org/drawingml/2006/wordprocessingDrawing" xmlns:w10="urn:schemas-microsoft-com:office:word" xmlns:w="http://schemas.openxmlformats.org/wordprocessingml/2006/main" xmlns:wne="http://schemas.microsoft.com/office/word/2006/wordml">
+<w:numbering xmlns:wpc="http://schemas.microsoft.com/office/word/2010/wordprocessingCanvas" xmlns:mc="http://schemas.openxmlformats.org/markup-compatibility/2006" xmlns:o="urn:schemas-microsoft-com:office:office" xmlns:r="http://schemas.openxmlformats.org/officeDocument/2006/relationships" xmlns:m="http://schemas.openxmlformats.org/officeDocument/2006/math" xmlns:v="urn:schemas-microsoft-com:vml" xmlns:wp14="http://schemas.microsoft.com/office/word/2010/wordprocessingDrawing" xmlns:wp="http://schemas.openxmlformats.org/drawingml/2006/wordprocessingDrawing" xmlns:w10="urn:schemas-microsoft-com:office:word" xmlns:w="http://schemas.openxmlformats.org/wordprocessingml/2006/main" xmlns:w14="http://schemas.microsoft.com/office/word/2010/wordml" xmlns:wpg="http://schemas.microsoft.com/office/word/2010/wordprocessingGroup" xmlns:wpi="http://schemas.microsoft.com/office/word/2010/wordprocessingInk" xmlns:wne="http://schemas.microsoft.com/office/word/2006/wordml" xmlns:wps="http://schemas.microsoft.com/office/word/2010/wordprocessingShape" mc:Ignorable="w14 wp14">
   <w:abstractNum w:abstractNumId="0">
     <w:nsid w:val="1F3D3170"/>
     <w:multiLevelType w:val="hybridMultilevel"/>
@@ -811,6 +1955,118 @@
     </w:lvl>
   </w:abstractNum>
   <w:abstractNum w:abstractNumId="2">
+    <w:nsid w:val="4A8E717C"/>
+    <w:multiLevelType w:val="hybridMultilevel"/>
+    <w:tmpl w:val="A65C827E"/>
+    <w:lvl w:ilvl="0" w:tplc="B69E80FC">
+      <w:numFmt w:val="bullet"/>
+      <w:lvlText w:val="-"/>
+      <w:lvlJc w:val="left"/>
+      <w:pPr>
+        <w:ind w:left="720" w:hanging="360"/>
+      </w:pPr>
+      <w:rPr>
+        <w:rFonts w:ascii="Calibri" w:eastAsiaTheme="minorHAnsi" w:hAnsi="Calibri" w:cs="Calibri" w:hint="default"/>
+      </w:rPr>
+    </w:lvl>
+    <w:lvl w:ilvl="1" w:tplc="080C0003" w:tentative="1">
+      <w:start w:val="1"/>
+      <w:numFmt w:val="bullet"/>
+      <w:lvlText w:val="o"/>
+      <w:lvlJc w:val="left"/>
+      <w:pPr>
+        <w:ind w:left="1440" w:hanging="360"/>
+      </w:pPr>
+      <w:rPr>
+        <w:rFonts w:ascii="Courier New" w:hAnsi="Courier New" w:cs="Courier New" w:hint="default"/>
+      </w:rPr>
+    </w:lvl>
+    <w:lvl w:ilvl="2" w:tplc="080C0005" w:tentative="1">
+      <w:start w:val="1"/>
+      <w:numFmt w:val="bullet"/>
+      <w:lvlText w:val=""/>
+      <w:lvlJc w:val="left"/>
+      <w:pPr>
+        <w:ind w:left="2160" w:hanging="360"/>
+      </w:pPr>
+      <w:rPr>
+        <w:rFonts w:ascii="Wingdings" w:hAnsi="Wingdings" w:hint="default"/>
+      </w:rPr>
+    </w:lvl>
+    <w:lvl w:ilvl="3" w:tplc="080C0001" w:tentative="1">
+      <w:start w:val="1"/>
+      <w:numFmt w:val="bullet"/>
+      <w:lvlText w:val=""/>
+      <w:lvlJc w:val="left"/>
+      <w:pPr>
+        <w:ind w:left="2880" w:hanging="360"/>
+      </w:pPr>
+      <w:rPr>
+        <w:rFonts w:ascii="Symbol" w:hAnsi="Symbol" w:hint="default"/>
+      </w:rPr>
+    </w:lvl>
+    <w:lvl w:ilvl="4" w:tplc="080C0003" w:tentative="1">
+      <w:start w:val="1"/>
+      <w:numFmt w:val="bullet"/>
+      <w:lvlText w:val="o"/>
+      <w:lvlJc w:val="left"/>
+      <w:pPr>
+        <w:ind w:left="3600" w:hanging="360"/>
+      </w:pPr>
+      <w:rPr>
+        <w:rFonts w:ascii="Courier New" w:hAnsi="Courier New" w:cs="Courier New" w:hint="default"/>
+      </w:rPr>
+    </w:lvl>
+    <w:lvl w:ilvl="5" w:tplc="080C0005" w:tentative="1">
+      <w:start w:val="1"/>
+      <w:numFmt w:val="bullet"/>
+      <w:lvlText w:val=""/>
+      <w:lvlJc w:val="left"/>
+      <w:pPr>
+        <w:ind w:left="4320" w:hanging="360"/>
+      </w:pPr>
+      <w:rPr>
+        <w:rFonts w:ascii="Wingdings" w:hAnsi="Wingdings" w:hint="default"/>
+      </w:rPr>
+    </w:lvl>
+    <w:lvl w:ilvl="6" w:tplc="080C0001" w:tentative="1">
+      <w:start w:val="1"/>
+      <w:numFmt w:val="bullet"/>
+      <w:lvlText w:val=""/>
+      <w:lvlJc w:val="left"/>
+      <w:pPr>
+        <w:ind w:left="5040" w:hanging="360"/>
+      </w:pPr>
+      <w:rPr>
+        <w:rFonts w:ascii="Symbol" w:hAnsi="Symbol" w:hint="default"/>
+      </w:rPr>
+    </w:lvl>
+    <w:lvl w:ilvl="7" w:tplc="080C0003" w:tentative="1">
+      <w:start w:val="1"/>
+      <w:numFmt w:val="bullet"/>
+      <w:lvlText w:val="o"/>
+      <w:lvlJc w:val="left"/>
+      <w:pPr>
+        <w:ind w:left="5760" w:hanging="360"/>
+      </w:pPr>
+      <w:rPr>
+        <w:rFonts w:ascii="Courier New" w:hAnsi="Courier New" w:cs="Courier New" w:hint="default"/>
+      </w:rPr>
+    </w:lvl>
+    <w:lvl w:ilvl="8" w:tplc="080C0005" w:tentative="1">
+      <w:start w:val="1"/>
+      <w:numFmt w:val="bullet"/>
+      <w:lvlText w:val=""/>
+      <w:lvlJc w:val="left"/>
+      <w:pPr>
+        <w:ind w:left="6480" w:hanging="360"/>
+      </w:pPr>
+      <w:rPr>
+        <w:rFonts w:ascii="Wingdings" w:hAnsi="Wingdings" w:hint="default"/>
+      </w:rPr>
+    </w:lvl>
+  </w:abstractNum>
+  <w:abstractNum w:abstractNumId="3">
     <w:nsid w:val="74C50850"/>
     <w:multiLevelType w:val="hybridMultilevel"/>
     <w:tmpl w:val="290AD9C0"/>
@@ -923,7 +2179,7 @@
       </w:rPr>
     </w:lvl>
   </w:abstractNum>
-  <w:abstractNum w:abstractNumId="3">
+  <w:abstractNum w:abstractNumId="4">
     <w:nsid w:val="7B3043AB"/>
     <w:multiLevelType w:val="hybridMultilevel"/>
     <w:tmpl w:val="376C8F36"/>
@@ -1009,7 +2265,7 @@
       </w:pPr>
     </w:lvl>
   </w:abstractNum>
-  <w:abstractNum w:abstractNumId="4">
+  <w:abstractNum w:abstractNumId="5">
     <w:nsid w:val="7ECE733D"/>
     <w:multiLevelType w:val="hybridMultilevel"/>
     <w:tmpl w:val="91DE5BAA"/>
@@ -1123,25 +2379,28 @@
     </w:lvl>
   </w:abstractNum>
   <w:num w:numId="1">
-    <w:abstractNumId w:val="4"/>
+    <w:abstractNumId w:val="5"/>
   </w:num>
   <w:num w:numId="2">
     <w:abstractNumId w:val="1"/>
   </w:num>
   <w:num w:numId="3">
-    <w:abstractNumId w:val="3"/>
+    <w:abstractNumId w:val="4"/>
   </w:num>
   <w:num w:numId="4">
-    <w:abstractNumId w:val="2"/>
+    <w:abstractNumId w:val="3"/>
   </w:num>
   <w:num w:numId="5">
     <w:abstractNumId w:val="0"/>
+  </w:num>
+  <w:num w:numId="6">
+    <w:abstractNumId w:val="2"/>
   </w:num>
 </w:numbering>
 </file>
 
 <file path=word/styles.xml><?xml version="1.0" encoding="utf-8"?>
-<w:styles xmlns:r="http://schemas.openxmlformats.org/officeDocument/2006/relationships" xmlns:w="http://schemas.openxmlformats.org/wordprocessingml/2006/main">
+<w:styles xmlns:mc="http://schemas.openxmlformats.org/markup-compatibility/2006" xmlns:r="http://schemas.openxmlformats.org/officeDocument/2006/relationships" xmlns:w="http://schemas.openxmlformats.org/wordprocessingml/2006/main" xmlns:w14="http://schemas.microsoft.com/office/word/2010/wordml" mc:Ignorable="w14">
   <w:docDefaults>
     <w:rPrDefault>
       <w:rPr>
@@ -1381,7 +2640,6 @@
     <w:uiPriority w:val="99"/>
     <w:semiHidden/>
     <w:unhideWhenUsed/>
-    <w:qFormat/>
     <w:tblPr>
       <w:tblInd w:w="0" w:type="dxa"/>
       <w:tblCellMar>
@@ -1495,6 +2753,196 @@
     <w:name w:val="hps"/>
     <w:basedOn w:val="Policepardfaut"/>
     <w:rsid w:val="007B0A3A"/>
+  </w:style>
+</w:styles>
+</file>
+
+<file path=word/stylesWithEffects.xml><?xml version="1.0" encoding="utf-8"?>
+<w:styles xmlns:wpc="http://schemas.microsoft.com/office/word/2010/wordprocessingCanvas" xmlns:mc="http://schemas.openxmlformats.org/markup-compatibility/2006" xmlns:o="urn:schemas-microsoft-com:office:office" xmlns:r="http://schemas.openxmlformats.org/officeDocument/2006/relationships" xmlns:m="http://schemas.openxmlformats.org/officeDocument/2006/math" xmlns:v="urn:schemas-microsoft-com:vml" xmlns:wp14="http://schemas.microsoft.com/office/word/2010/wordprocessingDrawing" xmlns:wp="http://schemas.openxmlformats.org/drawingml/2006/wordprocessingDrawing" xmlns:w10="urn:schemas-microsoft-com:office:word" xmlns:w="http://schemas.openxmlformats.org/wordprocessingml/2006/main" xmlns:w14="http://schemas.microsoft.com/office/word/2010/wordml" xmlns:wpg="http://schemas.microsoft.com/office/word/2010/wordprocessingGroup" xmlns:wpi="http://schemas.microsoft.com/office/word/2010/wordprocessingInk" xmlns:wne="http://schemas.microsoft.com/office/word/2006/wordml" xmlns:wps="http://schemas.microsoft.com/office/word/2010/wordprocessingShape" mc:Ignorable="w14 wp14">
+  <w:docDefaults>
+    <w:rPrDefault>
+      <w:rPr>
+        <w:rFonts w:asciiTheme="minorHAnsi" w:eastAsiaTheme="minorEastAsia" w:hAnsiTheme="minorHAnsi" w:cstheme="minorBidi"/>
+        <w:sz w:val="22"/>
+        <w:szCs w:val="22"/>
+        <w:lang w:val="fr-BE" w:eastAsia="fr-BE" w:bidi="ar-SA"/>
+      </w:rPr>
+    </w:rPrDefault>
+    <w:pPrDefault>
+      <w:pPr>
+        <w:spacing w:after="200" w:line="276" w:lineRule="auto"/>
+      </w:pPr>
+    </w:pPrDefault>
+  </w:docDefaults>
+  <w:latentStyles w:defLockedState="0" w:defUIPriority="99" w:defSemiHidden="1" w:defUnhideWhenUsed="1" w:defQFormat="0" w:count="267">
+    <w:lsdException w:name="Normal" w:semiHidden="0" w:uiPriority="0" w:unhideWhenUsed="0" w:qFormat="1"/>
+    <w:lsdException w:name="heading 1" w:semiHidden="0" w:uiPriority="9" w:unhideWhenUsed="0" w:qFormat="1"/>
+    <w:lsdException w:name="heading 2" w:uiPriority="9" w:qFormat="1"/>
+    <w:lsdException w:name="heading 3" w:uiPriority="9" w:qFormat="1"/>
+    <w:lsdException w:name="heading 4" w:uiPriority="9" w:qFormat="1"/>
+    <w:lsdException w:name="heading 5" w:uiPriority="9" w:qFormat="1"/>
+    <w:lsdException w:name="heading 6" w:uiPriority="9" w:qFormat="1"/>
+    <w:lsdException w:name="heading 7" w:uiPriority="9" w:qFormat="1"/>
+    <w:lsdException w:name="heading 8" w:uiPriority="9" w:qFormat="1"/>
+    <w:lsdException w:name="heading 9" w:uiPriority="9" w:qFormat="1"/>
+    <w:lsdException w:name="toc 1" w:uiPriority="39"/>
+    <w:lsdException w:name="toc 2" w:uiPriority="39"/>
+    <w:lsdException w:name="toc 3" w:uiPriority="39"/>
+    <w:lsdException w:name="toc 4" w:uiPriority="39"/>
+    <w:lsdException w:name="toc 5" w:uiPriority="39"/>
+    <w:lsdException w:name="toc 6" w:uiPriority="39"/>
+    <w:lsdException w:name="toc 7" w:uiPriority="39"/>
+    <w:lsdException w:name="toc 8" w:uiPriority="39"/>
+    <w:lsdException w:name="toc 9" w:uiPriority="39"/>
+    <w:lsdException w:name="caption" w:uiPriority="35" w:qFormat="1"/>
+    <w:lsdException w:name="Title" w:semiHidden="0" w:uiPriority="10" w:unhideWhenUsed="0" w:qFormat="1"/>
+    <w:lsdException w:name="Default Paragraph Font" w:uiPriority="1"/>
+    <w:lsdException w:name="Subtitle" w:semiHidden="0" w:uiPriority="11" w:unhideWhenUsed="0" w:qFormat="1"/>
+    <w:lsdException w:name="Strong" w:semiHidden="0" w:uiPriority="22" w:unhideWhenUsed="0" w:qFormat="1"/>
+    <w:lsdException w:name="Emphasis" w:semiHidden="0" w:uiPriority="20" w:unhideWhenUsed="0" w:qFormat="1"/>
+    <w:lsdException w:name="Table Grid" w:semiHidden="0" w:uiPriority="59" w:unhideWhenUsed="0"/>
+    <w:lsdException w:name="Placeholder Text" w:unhideWhenUsed="0"/>
+    <w:lsdException w:name="No Spacing" w:semiHidden="0" w:uiPriority="1" w:unhideWhenUsed="0" w:qFormat="1"/>
+    <w:lsdException w:name="Light Shading" w:semiHidden="0" w:uiPriority="60" w:unhideWhenUsed="0"/>
+    <w:lsdException w:name="Light List" w:semiHidden="0" w:uiPriority="61" w:unhideWhenUsed="0"/>
+    <w:lsdException w:name="Light Grid" w:semiHidden="0" w:uiPriority="62" w:unhideWhenUsed="0"/>
+    <w:lsdException w:name="Medium Shading 1" w:semiHidden="0" w:uiPriority="63" w:unhideWhenUsed="0"/>
+    <w:lsdException w:name="Medium Shading 2" w:semiHidden="0" w:uiPriority="64" w:unhideWhenUsed="0"/>
+    <w:lsdException w:name="Medium List 1" w:semiHidden="0" w:uiPriority="65" w:unhideWhenUsed="0"/>
+    <w:lsdException w:name="Medium List 2" w:semiHidden="0" w:uiPriority="66" w:unhideWhenUsed="0"/>
+    <w:lsdException w:name="Medium Grid 1" w:semiHidden="0" w:uiPriority="67" w:unhideWhenUsed="0"/>
+    <w:lsdException w:name="Medium Grid 2" w:semiHidden="0" w:uiPriority="68" w:unhideWhenUsed="0"/>
+    <w:lsdException w:name="Medium Grid 3" w:semiHidden="0" w:uiPriority="69" w:unhideWhenUsed="0"/>
+    <w:lsdException w:name="Dark List" w:semiHidden="0" w:uiPriority="70" w:unhideWhenUsed="0"/>
+    <w:lsdException w:name="Colorful Shading" w:semiHidden="0" w:uiPriority="71" w:unhideWhenUsed="0"/>
+    <w:lsdException w:name="Colorful List" w:semiHidden="0" w:uiPriority="72" w:unhideWhenUsed="0"/>
+    <w:lsdException w:name="Colorful Grid" w:semiHidden="0" w:uiPriority="73" w:unhideWhenUsed="0"/>
+    <w:lsdException w:name="Light Shading Accent 1" w:semiHidden="0" w:uiPriority="60" w:unhideWhenUsed="0"/>
+    <w:lsdException w:name="Light List Accent 1" w:semiHidden="0" w:uiPriority="61" w:unhideWhenUsed="0"/>
+    <w:lsdException w:name="Light Grid Accent 1" w:semiHidden="0" w:uiPriority="62" w:unhideWhenUsed="0"/>
+    <w:lsdException w:name="Medium Shading 1 Accent 1" w:semiHidden="0" w:uiPriority="63" w:unhideWhenUsed="0"/>
+    <w:lsdException w:name="Medium Shading 2 Accent 1" w:semiHidden="0" w:uiPriority="64" w:unhideWhenUsed="0"/>
+    <w:lsdException w:name="Medium List 1 Accent 1" w:semiHidden="0" w:uiPriority="65" w:unhideWhenUsed="0"/>
+    <w:lsdException w:name="Revision" w:unhideWhenUsed="0"/>
+    <w:lsdException w:name="List Paragraph" w:semiHidden="0" w:uiPriority="34" w:unhideWhenUsed="0" w:qFormat="1"/>
+    <w:lsdException w:name="Quote" w:semiHidden="0" w:uiPriority="29" w:unhideWhenUsed="0" w:qFormat="1"/>
+    <w:lsdException w:name="Intense Quote" w:semiHidden="0" w:uiPriority="30" w:unhideWhenUsed="0" w:qFormat="1"/>
+    <w:lsdException w:name="Medium List 2 Accent 1" w:semiHidden="0" w:uiPriority="66" w:unhideWhenUsed="0"/>
+    <w:lsdException w:name="Medium Grid 1 Accent 1" w:semiHidden="0" w:uiPriority="67" w:unhideWhenUsed="0"/>
+    <w:lsdException w:name="Medium Grid 2 Accent 1" w:semiHidden="0" w:uiPriority="68" w:unhideWhenUsed="0"/>
+    <w:lsdException w:name="Medium Grid 3 Accent 1" w:semiHidden="0" w:uiPriority="69" w:unhideWhenUsed="0"/>
+    <w:lsdException w:name="Dark List Accent 1" w:semiHidden="0" w:uiPriority="70" w:unhideWhenUsed="0"/>
+    <w:lsdException w:name="Colorful Shading Accent 1" w:semiHidden="0" w:uiPriority="71" w:unhideWhenUsed="0"/>
+    <w:lsdException w:name="Colorful List Accent 1" w:semiHidden="0" w:uiPriority="72" w:unhideWhenUsed="0"/>
+    <w:lsdException w:name="Colorful Grid Accent 1" w:semiHidden="0" w:uiPriority="73" w:unhideWhenUsed="0"/>
+    <w:lsdException w:name="Light Shading Accent 2" w:semiHidden="0" w:uiPriority="60" w:unhideWhenUsed="0"/>
+    <w:lsdException w:name="Light List Accent 2" w:semiHidden="0" w:uiPriority="61" w:unhideWhenUsed="0"/>
+    <w:lsdException w:name="Light Grid Accent 2" w:semiHidden="0" w:uiPriority="62" w:unhideWhenUsed="0"/>
+    <w:lsdException w:name="Medium Shading 1 Accent 2" w:semiHidden="0" w:uiPriority="63" w:unhideWhenUsed="0"/>
+    <w:lsdException w:name="Medium Shading 2 Accent 2" w:semiHidden="0" w:uiPriority="64" w:unhideWhenUsed="0"/>
+    <w:lsdException w:name="Medium List 1 Accent 2" w:semiHidden="0" w:uiPriority="65" w:unhideWhenUsed="0"/>
+    <w:lsdException w:name="Medium List 2 Accent 2" w:semiHidden="0" w:uiPriority="66" w:unhideWhenUsed="0"/>
+    <w:lsdException w:name="Medium Grid 1 Accent 2" w:semiHidden="0" w:uiPriority="67" w:unhideWhenUsed="0"/>
+    <w:lsdException w:name="Medium Grid 2 Accent 2" w:semiHidden="0" w:uiPriority="68" w:unhideWhenUsed="0"/>
+    <w:lsdException w:name="Medium Grid 3 Accent 2" w:semiHidden="0" w:uiPriority="69" w:unhideWhenUsed="0"/>
+    <w:lsdException w:name="Dark List Accent 2" w:semiHidden="0" w:uiPriority="70" w:unhideWhenUsed="0"/>
+    <w:lsdException w:name="Colorful Shading Accent 2" w:semiHidden="0" w:uiPriority="71" w:unhideWhenUsed="0"/>
+    <w:lsdException w:name="Colorful List Accent 2" w:semiHidden="0" w:uiPriority="72" w:unhideWhenUsed="0"/>
+    <w:lsdException w:name="Colorful Grid Accent 2" w:semiHidden="0" w:uiPriority="73" w:unhideWhenUsed="0"/>
+    <w:lsdException w:name="Light Shading Accent 3" w:semiHidden="0" w:uiPriority="60" w:unhideWhenUsed="0"/>
+    <w:lsdException w:name="Light List Accent 3" w:semiHidden="0" w:uiPriority="61" w:unhideWhenUsed="0"/>
+    <w:lsdException w:name="Light Grid Accent 3" w:semiHidden="0" w:uiPriority="62" w:unhideWhenUsed="0"/>
+    <w:lsdException w:name="Medium Shading 1 Accent 3" w:semiHidden="0" w:uiPriority="63" w:unhideWhenUsed="0"/>
+    <w:lsdException w:name="Medium Shading 2 Accent 3" w:semiHidden="0" w:uiPriority="64" w:unhideWhenUsed="0"/>
+    <w:lsdException w:name="Medium List 1 Accent 3" w:semiHidden="0" w:uiPriority="65" w:unhideWhenUsed="0"/>
+    <w:lsdException w:name="Medium List 2 Accent 3" w:semiHidden="0" w:uiPriority="66" w:unhideWhenUsed="0"/>
+    <w:lsdException w:name="Medium Grid 1 Accent 3" w:semiHidden="0" w:uiPriority="67" w:unhideWhenUsed="0"/>
+    <w:lsdException w:name="Medium Grid 2 Accent 3" w:semiHidden="0" w:uiPriority="68" w:unhideWhenUsed="0"/>
+    <w:lsdException w:name="Medium Grid 3 Accent 3" w:semiHidden="0" w:uiPriority="69" w:unhideWhenUsed="0"/>
+    <w:lsdException w:name="Dark List Accent 3" w:semiHidden="0" w:uiPriority="70" w:unhideWhenUsed="0"/>
+    <w:lsdException w:name="Colorful Shading Accent 3" w:semiHidden="0" w:uiPriority="71" w:unhideWhenUsed="0"/>
+    <w:lsdException w:name="Colorful List Accent 3" w:semiHidden="0" w:uiPriority="72" w:unhideWhenUsed="0"/>
+    <w:lsdException w:name="Colorful Grid Accent 3" w:semiHidden="0" w:uiPriority="73" w:unhideWhenUsed="0"/>
+    <w:lsdException w:name="Light Shading Accent 4" w:semiHidden="0" w:uiPriority="60" w:unhideWhenUsed="0"/>
+    <w:lsdException w:name="Light List Accent 4" w:semiHidden="0" w:uiPriority="61" w:unhideWhenUsed="0"/>
+    <w:lsdException w:name="Light Grid Accent 4" w:semiHidden="0" w:uiPriority="62" w:unhideWhenUsed="0"/>
+    <w:lsdException w:name="Medium Shading 1 Accent 4" w:semiHidden="0" w:uiPriority="63" w:unhideWhenUsed="0"/>
+    <w:lsdException w:name="Medium Shading 2 Accent 4" w:semiHidden="0" w:uiPriority="64" w:unhideWhenUsed="0"/>
+    <w:lsdException w:name="Medium List 1 Accent 4" w:semiHidden="0" w:uiPriority="65" w:unhideWhenUsed="0"/>
+    <w:lsdException w:name="Medium List 2 Accent 4" w:semiHidden="0" w:uiPriority="66" w:unhideWhenUsed="0"/>
+    <w:lsdException w:name="Medium Grid 1 Accent 4" w:semiHidden="0" w:uiPriority="67" w:unhideWhenUsed="0"/>
+    <w:lsdException w:name="Medium Grid 2 Accent 4" w:semiHidden="0" w:uiPriority="68" w:unhideWhenUsed="0"/>
+    <w:lsdException w:name="Medium Grid 3 Accent 4" w:semiHidden="0" w:uiPriority="69" w:unhideWhenUsed="0"/>
+    <w:lsdException w:name="Dark List Accent 4" w:semiHidden="0" w:uiPriority="70" w:unhideWhenUsed="0"/>
+    <w:lsdException w:name="Colorful Shading Accent 4" w:semiHidden="0" w:uiPriority="71" w:unhideWhenUsed="0"/>
+    <w:lsdException w:name="Colorful List Accent 4" w:semiHidden="0" w:uiPriority="72" w:unhideWhenUsed="0"/>
+    <w:lsdException w:name="Colorful Grid Accent 4" w:semiHidden="0" w:uiPriority="73" w:unhideWhenUsed="0"/>
+    <w:lsdException w:name="Light Shading Accent 5" w:semiHidden="0" w:uiPriority="60" w:unhideWhenUsed="0"/>
+    <w:lsdException w:name="Light List Accent 5" w:semiHidden="0" w:uiPriority="61" w:unhideWhenUsed="0"/>
+    <w:lsdException w:name="Light Grid Accent 5" w:semiHidden="0" w:uiPriority="62" w:unhideWhenUsed="0"/>
+    <w:lsdException w:name="Medium Shading 1 Accent 5" w:semiHidden="0" w:uiPriority="63" w:unhideWhenUsed="0"/>
+    <w:lsdException w:name="Medium Shading 2 Accent 5" w:semiHidden="0" w:uiPriority="64" w:unhideWhenUsed="0"/>
+    <w:lsdException w:name="Medium List 1 Accent 5" w:semiHidden="0" w:uiPriority="65" w:unhideWhenUsed="0"/>
+    <w:lsdException w:name="Medium List 2 Accent 5" w:semiHidden="0" w:uiPriority="66" w:unhideWhenUsed="0"/>
+    <w:lsdException w:name="Medium Grid 1 Accent 5" w:semiHidden="0" w:uiPriority="67" w:unhideWhenUsed="0"/>
+    <w:lsdException w:name="Medium Grid 2 Accent 5" w:semiHidden="0" w:uiPriority="68" w:unhideWhenUsed="0"/>
+    <w:lsdException w:name="Medium Grid 3 Accent 5" w:semiHidden="0" w:uiPriority="69" w:unhideWhenUsed="0"/>
+    <w:lsdException w:name="Dark List Accent 5" w:semiHidden="0" w:uiPriority="70" w:unhideWhenUsed="0"/>
+    <w:lsdException w:name="Colorful Shading Accent 5" w:semiHidden="0" w:uiPriority="71" w:unhideWhenUsed="0"/>
+    <w:lsdException w:name="Colorful List Accent 5" w:semiHidden="0" w:uiPriority="72" w:unhideWhenUsed="0"/>
+    <w:lsdException w:name="Colorful Grid Accent 5" w:semiHidden="0" w:uiPriority="73" w:unhideWhenUsed="0"/>
+    <w:lsdException w:name="Light Shading Accent 6" w:semiHidden="0" w:uiPriority="60" w:unhideWhenUsed="0"/>
+    <w:lsdException w:name="Light List Accent 6" w:semiHidden="0" w:uiPriority="61" w:unhideWhenUsed="0"/>
+    <w:lsdException w:name="Light Grid Accent 6" w:semiHidden="0" w:uiPriority="62" w:unhideWhenUsed="0"/>
+    <w:lsdException w:name="Medium Shading 1 Accent 6" w:semiHidden="0" w:uiPriority="63" w:unhideWhenUsed="0"/>
+    <w:lsdException w:name="Medium Shading 2 Accent 6" w:semiHidden="0" w:uiPriority="64" w:unhideWhenUsed="0"/>
+    <w:lsdException w:name="Medium List 1 Accent 6" w:semiHidden="0" w:uiPriority="65" w:unhideWhenUsed="0"/>
+    <w:lsdException w:name="Medium List 2 Accent 6" w:semiHidden="0" w:uiPriority="66" w:unhideWhenUsed="0"/>
+    <w:lsdException w:name="Medium Grid 1 Accent 6" w:semiHidden="0" w:uiPriority="67" w:unhideWhenUsed="0"/>
+    <w:lsdException w:name="Medium Grid 2 Accent 6" w:semiHidden="0" w:uiPriority="68" w:unhideWhenUsed="0"/>
+    <w:lsdException w:name="Medium Grid 3 Accent 6" w:semiHidden="0" w:uiPriority="69" w:unhideWhenUsed="0"/>
+    <w:lsdException w:name="Dark List Accent 6" w:semiHidden="0" w:uiPriority="70" w:unhideWhenUsed="0"/>
+    <w:lsdException w:name="Colorful Shading Accent 6" w:semiHidden="0" w:uiPriority="71" w:unhideWhenUsed="0"/>
+    <w:lsdException w:name="Colorful List Accent 6" w:semiHidden="0" w:uiPriority="72" w:unhideWhenUsed="0"/>
+    <w:lsdException w:name="Colorful Grid Accent 6" w:semiHidden="0" w:uiPriority="73" w:unhideWhenUsed="0"/>
+    <w:lsdException w:name="Subtle Emphasis" w:semiHidden="0" w:uiPriority="19" w:unhideWhenUsed="0" w:qFormat="1"/>
+    <w:lsdException w:name="Intense Emphasis" w:semiHidden="0" w:uiPriority="21" w:unhideWhenUsed="0" w:qFormat="1"/>
+    <w:lsdException w:name="Subtle Reference" w:semiHidden="0" w:uiPriority="31" w:unhideWhenUsed="0" w:qFormat="1"/>
+    <w:lsdException w:name="Intense Reference" w:semiHidden="0" w:uiPriority="32" w:unhideWhenUsed="0" w:qFormat="1"/>
+    <w:lsdException w:name="Book Title" w:semiHidden="0" w:uiPriority="33" w:unhideWhenUsed="0" w:qFormat="1"/>
+    <w:lsdException w:name="Bibliography" w:uiPriority="37"/>
+    <w:lsdException w:name="TOC Heading" w:uiPriority="39" w:qFormat="1"/>
+  </w:latentStyles>
+  <w:style w:type="paragraph" w:default="1" w:styleId="Normal">
+    <w:name w:val="Normal"/>
+    <w:qFormat/>
+  </w:style>
+  <w:style w:type="character" w:default="1" w:styleId="Policepardfaut">
+    <w:name w:val="Default Paragraph Font"/>
+    <w:uiPriority w:val="1"/>
+    <w:semiHidden/>
+    <w:unhideWhenUsed/>
+  </w:style>
+  <w:style w:type="table" w:default="1" w:styleId="TableauNormal">
+    <w:name w:val="Normal Table"/>
+    <w:uiPriority w:val="99"/>
+    <w:semiHidden/>
+    <w:unhideWhenUsed/>
+    <w:tblPr>
+      <w:tblInd w:w="0" w:type="dxa"/>
+      <w:tblCellMar>
+        <w:top w:w="0" w:type="dxa"/>
+        <w:left w:w="108" w:type="dxa"/>
+        <w:bottom w:w="0" w:type="dxa"/>
+        <w:right w:w="108" w:type="dxa"/>
+      </w:tblCellMar>
+    </w:tblPr>
+  </w:style>
+  <w:style w:type="numbering" w:default="1" w:styleId="Aucuneliste">
+    <w:name w:val="No List"/>
+    <w:uiPriority w:val="99"/>
+    <w:semiHidden/>
+    <w:unhideWhenUsed/>
   </w:style>
 </w:styles>
 </file>

</xml_diff>